<commit_message>
Fixed links in LINKS doc to new site.
</commit_message>
<xml_diff>
--- a/TheLinks.docx
+++ b/TheLinks.docx
@@ -1,11 +1,13 @@
 
 <file path=word/document.xml><?xml version="1.0" encoding="utf-8"?>
-<w:document xmlns:wpc="http://schemas.microsoft.com/office/word/2010/wordprocessingCanvas" xmlns:cx="http://schemas.microsoft.com/office/drawing/2014/chartex" xmlns:cx1="http://schemas.microsoft.com/office/drawing/2015/9/8/chartex" xmlns:cx2="http://schemas.microsoft.com/office/drawing/2015/10/21/chartex" xmlns:mc="http://schemas.openxmlformats.org/markup-compatibility/2006" xmlns:o="urn:schemas-microsoft-com:office:office" xmlns:r="http://schemas.openxmlformats.org/officeDocument/2006/relationships" xmlns:m="http://schemas.openxmlformats.org/officeDocument/2006/math" xmlns:v="urn:schemas-microsoft-com:vml" xmlns:wp14="http://schemas.microsoft.com/office/word/2010/wordprocessingDrawing" xmlns:wp="http://schemas.openxmlformats.org/drawingml/2006/wordprocessingDrawing" xmlns:w10="urn:schemas-microsoft-com:office:word" xmlns:w="http://schemas.openxmlformats.org/wordprocessingml/2006/main" xmlns:w14="http://schemas.microsoft.com/office/word/2010/wordml" xmlns:w15="http://schemas.microsoft.com/office/word/2012/wordml" xmlns:w16se="http://schemas.microsoft.com/office/word/2015/wordml/symex" xmlns:wpg="http://schemas.microsoft.com/office/word/2010/wordprocessingGroup" xmlns:wpi="http://schemas.microsoft.com/office/word/2010/wordprocessingInk" xmlns:wne="http://schemas.microsoft.com/office/word/2006/wordml" xmlns:wps="http://schemas.microsoft.com/office/word/2010/wordprocessingShape" mc:Ignorable="w14 w15 w16se wp14">
+<w:document xmlns:wpc="http://schemas.microsoft.com/office/word/2010/wordprocessingCanvas" xmlns:cx="http://schemas.microsoft.com/office/drawing/2014/chartex" xmlns:cx1="http://schemas.microsoft.com/office/drawing/2015/9/8/chartex" xmlns:cx2="http://schemas.microsoft.com/office/drawing/2015/10/21/chartex" xmlns:cx3="http://schemas.microsoft.com/office/drawing/2016/5/9/chartex" xmlns:cx4="http://schemas.microsoft.com/office/drawing/2016/5/10/chartex" xmlns:cx5="http://schemas.microsoft.com/office/drawing/2016/5/11/chartex" xmlns:cx6="http://schemas.microsoft.com/office/drawing/2016/5/12/chartex" xmlns:cx7="http://schemas.microsoft.com/office/drawing/2016/5/13/chartex" xmlns:cx8="http://schemas.microsoft.com/office/drawing/2016/5/14/chartex" xmlns:mc="http://schemas.openxmlformats.org/markup-compatibility/2006" xmlns:aink="http://schemas.microsoft.com/office/drawing/2016/ink" xmlns:am3d="http://schemas.microsoft.com/office/drawing/2017/model3d" xmlns:o="urn:schemas-microsoft-com:office:office" xmlns:r="http://schemas.openxmlformats.org/officeDocument/2006/relationships" xmlns:m="http://schemas.openxmlformats.org/officeDocument/2006/math" xmlns:v="urn:schemas-microsoft-com:vml" xmlns:wp14="http://schemas.microsoft.com/office/word/2010/wordprocessingDrawing" xmlns:wp="http://schemas.openxmlformats.org/drawingml/2006/wordprocessingDrawing" xmlns:w10="urn:schemas-microsoft-com:office:word" xmlns:w="http://schemas.openxmlformats.org/wordprocessingml/2006/main" xmlns:w14="http://schemas.microsoft.com/office/word/2010/wordml" xmlns:w15="http://schemas.microsoft.com/office/word/2012/wordml" xmlns:w16cid="http://schemas.microsoft.com/office/word/2016/wordml/cid" xmlns:w16se="http://schemas.microsoft.com/office/word/2015/wordml/symex" xmlns:wpg="http://schemas.microsoft.com/office/word/2010/wordprocessingGroup" xmlns:wpi="http://schemas.microsoft.com/office/word/2010/wordprocessingInk" xmlns:wne="http://schemas.microsoft.com/office/word/2006/wordml" xmlns:wps="http://schemas.microsoft.com/office/word/2010/wordprocessingShape" mc:Ignorable="w14 w15 w16se w16cid wp14">
   <w:body>
     <w:p>
       <w:pPr>
         <w:pStyle w:val="Title"/>
       </w:pPr>
+      <w:bookmarkStart w:id="0" w:name="_GoBack"/>
+      <w:bookmarkEnd w:id="0"/>
       <w:r>
         <w:t>The Links</w:t>
       </w:r>
@@ -86,36 +88,19 @@
           <w:rPr>
             <w:rStyle w:val="Hyperlink"/>
           </w:rPr>
-          <w:t>https://azure.microsoft.com/en-us/documen</w:t>
-        </w:r>
-        <w:r>
-          <w:rPr>
-            <w:rStyle w:val="Hyperlink"/>
-          </w:rPr>
-          <w:t>t</w:t>
-        </w:r>
-        <w:r>
-          <w:rPr>
-            <w:rStyle w:val="Hyperlink"/>
-          </w:rPr>
-          <w:t>ation/templates</w:t>
+          <w:t>https://azure.microsoft.com/en-us/documentation/templates</w:t>
         </w:r>
       </w:hyperlink>
       <w:r>
         <w:t xml:space="preserve"> </w:t>
       </w:r>
-      <w:bookmarkStart w:id="0" w:name="_GoBack"/>
-      <w:bookmarkEnd w:id="0"/>
-      <w:r>
-        <w:t xml:space="preserve"> </w:t>
-      </w:r>
-    </w:p>
-    <w:p>
-      <w:r>
-        <w:t>Azure Qui</w:t>
-      </w:r>
-      <w:r>
-        <w:t>ck-Start Templates (repository)</w:t>
+      <w:r>
+        <w:t xml:space="preserve"> </w:t>
+      </w:r>
+    </w:p>
+    <w:p>
+      <w:r>
+        <w:t>Azure Quick-Start Templates (repository)</w:t>
       </w:r>
       <w:r>
         <w:br/>
@@ -203,11 +188,25 @@
         </w:rPr>
         <w:t xml:space="preserve">Resources that are </w:t>
       </w:r>
+      <w:proofErr w:type="gramStart"/>
       <w:r>
         <w:rPr>
           <w:b/>
         </w:rPr>
-        <w:t>Full of I.T.</w:t>
+        <w:t xml:space="preserve">Absolutely </w:t>
+      </w:r>
+      <w:r>
+        <w:rPr>
+          <w:b/>
+        </w:rPr>
+        <w:t>Full</w:t>
+      </w:r>
+      <w:proofErr w:type="gramEnd"/>
+      <w:r>
+        <w:rPr>
+          <w:b/>
+        </w:rPr>
+        <w:t xml:space="preserve"> of I.T.</w:t>
       </w:r>
     </w:p>
     <w:p>
@@ -222,9 +221,12 @@
           <w:rPr>
             <w:rStyle w:val="Hyperlink"/>
           </w:rPr>
-          <w:t>http://aka.ms/AZInfraLabBlog</w:t>
+          <w:t>https://absolutelyfullofit.com/2016/04/13/full-of-i-t-video-series-build-an-azure-lab-using-arm-templates/</w:t>
         </w:r>
       </w:hyperlink>
+      <w:r>
+        <w:t xml:space="preserve"> </w:t>
+      </w:r>
       <w:r>
         <w:t xml:space="preserve"> </w:t>
       </w:r>
@@ -250,6 +252,16 @@
     </w:p>
     <w:p>
       <w:r>
+        <w:rPr>
+          <w:b/>
+          <w:i/>
+        </w:rPr>
+        <w:t>Absolutely</w:t>
+      </w:r>
+      <w:r>
+        <w:t xml:space="preserve"> </w:t>
+      </w:r>
+      <w:r>
         <w:t>Full of I.T. Blog</w:t>
       </w:r>
       <w:r>
@@ -260,20 +272,39 @@
           <w:rPr>
             <w:rStyle w:val="Hyperlink"/>
           </w:rPr>
-          <w:t>http://aka.ms/FullofIT</w:t>
+          <w:t>http://absolutelyfullofit.com</w:t>
         </w:r>
       </w:hyperlink>
-    </w:p>
-    <w:p>
-      <w:r>
-        <w:t>Follow me on Twitter: @KevinRemde</w:t>
-      </w:r>
+      <w:r>
+        <w:t xml:space="preserve"> </w:t>
+      </w:r>
+    </w:p>
+    <w:p>
+      <w:r>
+        <w:t xml:space="preserve">Follow me on Twitter: </w:t>
+      </w:r>
+      <w:hyperlink r:id="rId14" w:history="1">
+        <w:r>
+          <w:rPr>
+            <w:rStyle w:val="Hyperlink"/>
+          </w:rPr>
+          <w:t>@</w:t>
+        </w:r>
+        <w:proofErr w:type="spellStart"/>
+        <w:r>
+          <w:rPr>
+            <w:rStyle w:val="Hyperlink"/>
+          </w:rPr>
+          <w:t>KevinRemde</w:t>
+        </w:r>
+        <w:proofErr w:type="spellEnd"/>
+      </w:hyperlink>
     </w:p>
     <w:p>
       <w:r>
         <w:t xml:space="preserve">Follow me on Facebook: </w:t>
       </w:r>
-      <w:hyperlink r:id="rId14" w:history="1">
+      <w:hyperlink r:id="rId15" w:history="1">
         <w:r>
           <w:rPr>
             <w:rStyle w:val="Hyperlink"/>
@@ -296,7 +327,7 @@
 </file>
 
 <file path=word/styles.xml><?xml version="1.0" encoding="utf-8"?>
-<w:styles xmlns:mc="http://schemas.openxmlformats.org/markup-compatibility/2006" xmlns:r="http://schemas.openxmlformats.org/officeDocument/2006/relationships" xmlns:w="http://schemas.openxmlformats.org/wordprocessingml/2006/main" xmlns:w14="http://schemas.microsoft.com/office/word/2010/wordml" xmlns:w15="http://schemas.microsoft.com/office/word/2012/wordml" xmlns:w16se="http://schemas.microsoft.com/office/word/2015/wordml/symex" mc:Ignorable="w14 w15 w16se">
+<w:styles xmlns:mc="http://schemas.openxmlformats.org/markup-compatibility/2006" xmlns:r="http://schemas.openxmlformats.org/officeDocument/2006/relationships" xmlns:w="http://schemas.openxmlformats.org/wordprocessingml/2006/main" xmlns:w14="http://schemas.microsoft.com/office/word/2010/wordml" xmlns:w15="http://schemas.microsoft.com/office/word/2012/wordml" xmlns:w16cid="http://schemas.microsoft.com/office/word/2016/wordml/cid" xmlns:w16se="http://schemas.microsoft.com/office/word/2015/wordml/symex" mc:Ignorable="w14 w15 w16se w16cid">
   <w:docDefaults>
     <w:rPrDefault>
       <w:rPr>
@@ -312,7 +343,7 @@
       </w:pPr>
     </w:pPrDefault>
   </w:docDefaults>
-  <w:latentStyles w:defLockedState="0" w:defUIPriority="99" w:defSemiHidden="0" w:defUnhideWhenUsed="0" w:defQFormat="0" w:count="372">
+  <w:latentStyles w:defLockedState="0" w:defUIPriority="99" w:defSemiHidden="0" w:defUnhideWhenUsed="0" w:defQFormat="0" w:count="375">
     <w:lsdException w:name="Normal" w:uiPriority="0" w:qFormat="1"/>
     <w:lsdException w:name="heading 1" w:uiPriority="9" w:qFormat="1"/>
     <w:lsdException w:name="heading 2" w:semiHidden="1" w:uiPriority="9" w:unhideWhenUsed="1" w:qFormat="1"/>
@@ -418,7 +449,6 @@
     <w:lsdException w:name="HTML Sample" w:semiHidden="1" w:unhideWhenUsed="1"/>
     <w:lsdException w:name="HTML Typewriter" w:semiHidden="1" w:unhideWhenUsed="1"/>
     <w:lsdException w:name="HTML Variable" w:semiHidden="1" w:unhideWhenUsed="1"/>
-    <w:lsdException w:name="Normal Table" w:semiHidden="1" w:unhideWhenUsed="1"/>
     <w:lsdException w:name="annotation subject" w:semiHidden="1" w:unhideWhenUsed="1"/>
     <w:lsdException w:name="No List" w:semiHidden="1" w:unhideWhenUsed="1"/>
     <w:lsdException w:name="Outline List 1" w:semiHidden="1" w:unhideWhenUsed="1"/>
@@ -463,7 +493,6 @@
     <w:lsdException w:name="Table Professional" w:semiHidden="1" w:unhideWhenUsed="1"/>
     <w:lsdException w:name="Table Subtle 1" w:semiHidden="1" w:unhideWhenUsed="1"/>
     <w:lsdException w:name="Table Subtle 2" w:semiHidden="1" w:unhideWhenUsed="1"/>
-    <w:lsdException w:name="Table Web 1" w:semiHidden="1" w:unhideWhenUsed="1"/>
     <w:lsdException w:name="Table Web 2" w:semiHidden="1" w:unhideWhenUsed="1"/>
     <w:lsdException w:name="Table Web 3" w:semiHidden="1" w:unhideWhenUsed="1"/>
     <w:lsdException w:name="Balloon Text" w:semiHidden="1" w:unhideWhenUsed="1"/>
@@ -685,6 +714,9 @@
     <w:lsdException w:name="List Table 6 Colorful Accent 6" w:uiPriority="51"/>
     <w:lsdException w:name="List Table 7 Colorful Accent 6" w:uiPriority="52"/>
     <w:lsdException w:name="Mention" w:semiHidden="1" w:unhideWhenUsed="1"/>
+    <w:lsdException w:name="Smart Hyperlink" w:semiHidden="1" w:unhideWhenUsed="1"/>
+    <w:lsdException w:name="Hashtag" w:semiHidden="1" w:unhideWhenUsed="1"/>
+    <w:lsdException w:name="Unresolved Mention" w:semiHidden="1" w:unhideWhenUsed="1"/>
   </w:latentStyles>
   <w:style w:type="paragraph" w:default="1" w:styleId="Normal">
     <w:name w:val="Normal"/>
@@ -772,6 +804,18 @@
       <w:kern w:val="28"/>
       <w:sz w:val="56"/>
       <w:szCs w:val="56"/>
+    </w:rPr>
+  </w:style>
+  <w:style w:type="character" w:styleId="UnresolvedMention">
+    <w:name w:val="Unresolved Mention"/>
+    <w:basedOn w:val="DefaultParagraphFont"/>
+    <w:uiPriority w:val="99"/>
+    <w:semiHidden/>
+    <w:unhideWhenUsed/>
+    <w:rsid w:val="005120A0"/>
+    <w:rPr>
+      <w:color w:val="808080"/>
+      <w:shd w:val="clear" w:color="auto" w:fill="E6E6E6"/>
     </w:rPr>
   </w:style>
 </w:styles>
@@ -1077,7 +1121,7 @@
 </file>
 
 <file path=customXml/itemProps1.xml><?xml version="1.0" encoding="utf-8"?>
-<ds:datastoreItem xmlns:ds="http://schemas.openxmlformats.org/officeDocument/2006/customXml" ds:itemID="{971EE4D3-907E-4046-8AFB-C6D4B3E01F50}">
+<ds:datastoreItem xmlns:ds="http://schemas.openxmlformats.org/officeDocument/2006/customXml" ds:itemID="{B5A3F421-B60A-457A-8CAD-FFA9C8122F5A}">
   <ds:schemaRefs>
     <ds:schemaRef ds:uri="http://schemas.openxmlformats.org/officeDocument/2006/bibliography"/>
   </ds:schemaRefs>

</xml_diff>